<commit_message>
Se completa ejercicios d y e
</commit_message>
<xml_diff>
--- a/Ejercicios resueltos Segunda semana.docx
+++ b/Ejercicios resueltos Segunda semana.docx
@@ -106,7 +106,27 @@
           <w:szCs w:val="32"/>
           <w:lang w:val="es-AR"/>
         </w:rPr>
-        <w:t xml:space="preserve"> en forma grupal, debiendo subir el desarrollo de la misma al repositorio establecido por grupo. Los ejercicios serán implementados de forma que a cada integrante le corresponda 1 o </w:t>
+        <w:t xml:space="preserve"> en forma grupal, debiendo subir el desarrollo de </w:t>
+      </w:r>
+      <w:proofErr w:type="gramStart"/>
+      <w:r>
+        <w:rPr>
+          <w:rFonts w:ascii="Arial" w:hAnsi="Arial" w:cs="Arial"/>
+          <w:sz w:val="32"/>
+          <w:szCs w:val="32"/>
+          <w:lang w:val="es-AR"/>
+        </w:rPr>
+        <w:t>la misma</w:t>
+      </w:r>
+      <w:proofErr w:type="gramEnd"/>
+      <w:r>
+        <w:rPr>
+          <w:rFonts w:ascii="Arial" w:hAnsi="Arial" w:cs="Arial"/>
+          <w:sz w:val="32"/>
+          <w:szCs w:val="32"/>
+          <w:lang w:val="es-AR"/>
+        </w:rPr>
+        <w:t xml:space="preserve"> al repositorio establecido por grupo. Los ejercicios serán implementados de forma que a cada integrante le corresponda 1 o </w:t>
       </w:r>
       <w:r>
         <w:rPr>
@@ -672,16 +692,7 @@
           <w:szCs w:val="28"/>
           <w:lang w:val="es-AR"/>
         </w:rPr>
-        <w:t>Rango</w:t>
-      </w:r>
-      <w:r>
-        <w:rPr>
-          <w:rFonts w:ascii="Arial" w:hAnsi="Arial" w:cs="Arial"/>
-          <w:sz w:val="28"/>
-          <w:szCs w:val="28"/>
-          <w:lang w:val="es-AR"/>
-        </w:rPr>
-        <w:t xml:space="preserve">: Es el intervalo entre el valor mínimo y máximo </w:t>
+        <w:t xml:space="preserve">Rango: Es el intervalo entre el valor mínimo y máximo </w:t>
       </w:r>
       <w:r>
         <w:rPr>
@@ -714,16 +725,7 @@
           <w:szCs w:val="28"/>
           <w:lang w:val="es-AR"/>
         </w:rPr>
-        <w:t>Alcance</w:t>
-      </w:r>
-      <w:r>
-        <w:rPr>
-          <w:rFonts w:ascii="Arial" w:hAnsi="Arial" w:cs="Arial"/>
-          <w:sz w:val="28"/>
-          <w:szCs w:val="28"/>
-          <w:lang w:val="es-AR"/>
-        </w:rPr>
-        <w:t>:</w:t>
+        <w:t>Alcance:</w:t>
       </w:r>
       <w:r>
         <w:rPr>
@@ -1039,7 +1041,27 @@
           <w:szCs w:val="28"/>
           <w:lang w:val="es-AR"/>
         </w:rPr>
-        <w:t xml:space="preserve">: Es el rango de la medición para la cual el sensor no varia su salida. </w:t>
+        <w:t xml:space="preserve">: Es el rango de la medición para la cual el </w:t>
+      </w:r>
+      <w:proofErr w:type="gramStart"/>
+      <w:r>
+        <w:rPr>
+          <w:rFonts w:ascii="Arial" w:hAnsi="Arial" w:cs="Arial"/>
+          <w:sz w:val="28"/>
+          <w:szCs w:val="28"/>
+          <w:lang w:val="es-AR"/>
+        </w:rPr>
+        <w:t>sensor no varia</w:t>
+      </w:r>
+      <w:proofErr w:type="gramEnd"/>
+      <w:r>
+        <w:rPr>
+          <w:rFonts w:ascii="Arial" w:hAnsi="Arial" w:cs="Arial"/>
+          <w:sz w:val="28"/>
+          <w:szCs w:val="28"/>
+          <w:lang w:val="es-AR"/>
+        </w:rPr>
+        <w:t xml:space="preserve"> su salida. </w:t>
       </w:r>
     </w:p>
     <w:p>
@@ -1177,6 +1199,137 @@
     <w:p>
       <w:pPr>
         <w:pStyle w:val="Prrafodelista"/>
+        <w:ind w:left="1080"/>
+        <w:rPr>
+          <w:rFonts w:ascii="Arial" w:hAnsi="Arial" w:cs="Arial"/>
+          <w:sz w:val="28"/>
+          <w:szCs w:val="28"/>
+          <w:lang w:val="es-AR"/>
+        </w:rPr>
+      </w:pPr>
+    </w:p>
+    <w:p>
+      <w:pPr>
+        <w:pStyle w:val="Prrafodelista"/>
+        <w:ind w:left="1080"/>
+        <w:rPr>
+          <w:rFonts w:ascii="Arial" w:hAnsi="Arial" w:cs="Arial"/>
+          <w:sz w:val="28"/>
+          <w:szCs w:val="28"/>
+          <w:lang w:val="es-AR"/>
+        </w:rPr>
+      </w:pPr>
+      <w:r>
+        <w:rPr>
+          <w:rFonts w:ascii="Arial" w:hAnsi="Arial" w:cs="Arial"/>
+          <w:noProof/>
+          <w:sz w:val="28"/>
+          <w:szCs w:val="28"/>
+          <w:lang w:val="es-AR"/>
+        </w:rPr>
+        <w:drawing>
+          <wp:inline distT="0" distB="0" distL="0" distR="0" wp14:anchorId="7727B033" wp14:editId="576B9EB4">
+            <wp:extent cx="5714486" cy="2354580"/>
+            <wp:effectExtent l="0" t="0" r="635" b="7620"/>
+            <wp:docPr id="1" name="Imagen 1"/>
+            <wp:cNvGraphicFramePr>
+              <a:graphicFrameLocks xmlns:a="http://schemas.openxmlformats.org/drawingml/2006/main" noChangeAspect="1"/>
+            </wp:cNvGraphicFramePr>
+            <a:graphic xmlns:a="http://schemas.openxmlformats.org/drawingml/2006/main">
+              <a:graphicData uri="http://schemas.openxmlformats.org/drawingml/2006/picture">
+                <pic:pic xmlns:pic="http://schemas.openxmlformats.org/drawingml/2006/picture">
+                  <pic:nvPicPr>
+                    <pic:cNvPr id="0" name="Picture 1"/>
+                    <pic:cNvPicPr>
+                      <a:picLocks noChangeAspect="1" noChangeArrowheads="1"/>
+                    </pic:cNvPicPr>
+                  </pic:nvPicPr>
+                  <pic:blipFill>
+                    <a:blip r:embed="rId7">
+                      <a:extLst>
+                        <a:ext uri="{28A0092B-C50C-407E-A947-70E740481C1C}">
+                          <a14:useLocalDpi xmlns:a14="http://schemas.microsoft.com/office/drawing/2010/main" val="0"/>
+                        </a:ext>
+                      </a:extLst>
+                    </a:blip>
+                    <a:srcRect/>
+                    <a:stretch>
+                      <a:fillRect/>
+                    </a:stretch>
+                  </pic:blipFill>
+                  <pic:spPr bwMode="auto">
+                    <a:xfrm>
+                      <a:off x="0" y="0"/>
+                      <a:ext cx="5717495" cy="2355820"/>
+                    </a:xfrm>
+                    <a:prstGeom prst="rect">
+                      <a:avLst/>
+                    </a:prstGeom>
+                    <a:noFill/>
+                    <a:ln>
+                      <a:noFill/>
+                    </a:ln>
+                  </pic:spPr>
+                </pic:pic>
+              </a:graphicData>
+            </a:graphic>
+          </wp:inline>
+        </w:drawing>
+      </w:r>
+    </w:p>
+    <w:p>
+      <w:pPr>
+        <w:rPr>
+          <w:rFonts w:ascii="Arial" w:hAnsi="Arial" w:cs="Arial"/>
+          <w:sz w:val="28"/>
+          <w:szCs w:val="28"/>
+          <w:lang w:val="es-AR"/>
+        </w:rPr>
+      </w:pPr>
+    </w:p>
+    <w:p>
+      <w:pPr>
+        <w:rPr>
+          <w:rFonts w:ascii="Arial" w:hAnsi="Arial" w:cs="Arial"/>
+          <w:sz w:val="28"/>
+          <w:szCs w:val="28"/>
+          <w:lang w:val="es-AR"/>
+        </w:rPr>
+      </w:pPr>
+    </w:p>
+    <w:p>
+      <w:pPr>
+        <w:rPr>
+          <w:rFonts w:ascii="Arial" w:hAnsi="Arial" w:cs="Arial"/>
+          <w:sz w:val="28"/>
+          <w:szCs w:val="28"/>
+          <w:lang w:val="es-AR"/>
+        </w:rPr>
+      </w:pPr>
+    </w:p>
+    <w:p>
+      <w:pPr>
+        <w:rPr>
+          <w:rFonts w:ascii="Arial" w:hAnsi="Arial" w:cs="Arial"/>
+          <w:sz w:val="28"/>
+          <w:szCs w:val="28"/>
+          <w:lang w:val="es-AR"/>
+        </w:rPr>
+      </w:pPr>
+    </w:p>
+    <w:p>
+      <w:pPr>
+        <w:rPr>
+          <w:rFonts w:ascii="Arial" w:hAnsi="Arial" w:cs="Arial"/>
+          <w:sz w:val="28"/>
+          <w:szCs w:val="28"/>
+          <w:lang w:val="es-AR"/>
+        </w:rPr>
+      </w:pPr>
+    </w:p>
+    <w:p>
+      <w:pPr>
+        <w:pStyle w:val="Prrafodelista"/>
         <w:numPr>
           <w:ilvl w:val="0"/>
           <w:numId w:val="5"/>
@@ -1195,8 +1348,99 @@
           <w:szCs w:val="28"/>
           <w:lang w:val="es-AR"/>
         </w:rPr>
+        <w:lastRenderedPageBreak/>
         <w:t xml:space="preserve">Ejemplifique gráficamente la diferencia entre precisión y exactitud. </w:t>
       </w:r>
+    </w:p>
+    <w:p>
+      <w:pPr>
+        <w:pStyle w:val="Prrafodelista"/>
+        <w:ind w:left="1080"/>
+        <w:rPr>
+          <w:rFonts w:ascii="Arial" w:hAnsi="Arial" w:cs="Arial"/>
+          <w:sz w:val="28"/>
+          <w:szCs w:val="28"/>
+          <w:lang w:val="es-AR"/>
+        </w:rPr>
+      </w:pPr>
+    </w:p>
+    <w:p>
+      <w:pPr>
+        <w:pStyle w:val="Prrafodelista"/>
+        <w:ind w:left="1080"/>
+        <w:jc w:val="center"/>
+        <w:rPr>
+          <w:rFonts w:ascii="Arial" w:hAnsi="Arial" w:cs="Arial"/>
+          <w:sz w:val="28"/>
+          <w:szCs w:val="28"/>
+          <w:lang w:val="es-AR"/>
+        </w:rPr>
+      </w:pPr>
+      <w:r>
+        <w:rPr>
+          <w:noProof/>
+        </w:rPr>
+        <w:drawing>
+          <wp:inline distT="0" distB="0" distL="0" distR="0" wp14:anchorId="540E94B1" wp14:editId="21C813D8">
+            <wp:extent cx="4754880" cy="3560126"/>
+            <wp:effectExtent l="0" t="0" r="7620" b="2540"/>
+            <wp:docPr id="4" name="Imagen 4" descr="Diferencia entre exactitud y precisión - Diferenciador"/>
+            <wp:cNvGraphicFramePr>
+              <a:graphicFrameLocks xmlns:a="http://schemas.openxmlformats.org/drawingml/2006/main" noChangeAspect="1"/>
+            </wp:cNvGraphicFramePr>
+            <a:graphic xmlns:a="http://schemas.openxmlformats.org/drawingml/2006/main">
+              <a:graphicData uri="http://schemas.openxmlformats.org/drawingml/2006/picture">
+                <pic:pic xmlns:pic="http://schemas.openxmlformats.org/drawingml/2006/picture">
+                  <pic:nvPicPr>
+                    <pic:cNvPr id="0" name="Picture 3" descr="Diferencia entre exactitud y precisión - Diferenciador"/>
+                    <pic:cNvPicPr>
+                      <a:picLocks noChangeAspect="1" noChangeArrowheads="1"/>
+                    </pic:cNvPicPr>
+                  </pic:nvPicPr>
+                  <pic:blipFill>
+                    <a:blip r:embed="rId8">
+                      <a:extLst>
+                        <a:ext uri="{28A0092B-C50C-407E-A947-70E740481C1C}">
+                          <a14:useLocalDpi xmlns:a14="http://schemas.microsoft.com/office/drawing/2010/main" val="0"/>
+                        </a:ext>
+                      </a:extLst>
+                    </a:blip>
+                    <a:srcRect/>
+                    <a:stretch>
+                      <a:fillRect/>
+                    </a:stretch>
+                  </pic:blipFill>
+                  <pic:spPr bwMode="auto">
+                    <a:xfrm>
+                      <a:off x="0" y="0"/>
+                      <a:ext cx="4760664" cy="3564456"/>
+                    </a:xfrm>
+                    <a:prstGeom prst="rect">
+                      <a:avLst/>
+                    </a:prstGeom>
+                    <a:noFill/>
+                    <a:ln>
+                      <a:noFill/>
+                    </a:ln>
+                  </pic:spPr>
+                </pic:pic>
+              </a:graphicData>
+            </a:graphic>
+          </wp:inline>
+        </w:drawing>
+      </w:r>
+    </w:p>
+    <w:p>
+      <w:pPr>
+        <w:pStyle w:val="Prrafodelista"/>
+        <w:ind w:left="1080"/>
+        <w:rPr>
+          <w:rFonts w:ascii="Arial" w:hAnsi="Arial" w:cs="Arial"/>
+          <w:sz w:val="28"/>
+          <w:szCs w:val="28"/>
+          <w:lang w:val="es-AR"/>
+        </w:rPr>
+      </w:pPr>
     </w:p>
     <w:p>
       <w:pPr>
@@ -1252,8 +1496,19 @@
           <w:szCs w:val="28"/>
           <w:lang w:val="es-AR"/>
         </w:rPr>
-        <w:t>Que se puede decir de la incertidumbre de los sensores y las mediciones que realizamos. Es real lo que medimos?</w:t>
-      </w:r>
+        <w:t xml:space="preserve">Que se puede decir de la incertidumbre de los sensores y las mediciones que realizamos. </w:t>
+      </w:r>
+      <w:proofErr w:type="gramStart"/>
+      <w:r>
+        <w:rPr>
+          <w:rFonts w:ascii="Arial" w:hAnsi="Arial" w:cs="Arial"/>
+          <w:sz w:val="28"/>
+          <w:szCs w:val="28"/>
+          <w:lang w:val="es-AR"/>
+        </w:rPr>
+        <w:t>Es real lo que medimos?</w:t>
+      </w:r>
+      <w:proofErr w:type="gramEnd"/>
     </w:p>
     <w:p>
       <w:pPr>
@@ -1269,6 +1524,7 @@
           <w:lang w:val="es-AR"/>
         </w:rPr>
       </w:pPr>
+      <w:proofErr w:type="gramStart"/>
       <w:r>
         <w:rPr>
           <w:rFonts w:ascii="Arial" w:hAnsi="Arial" w:cs="Arial"/>
@@ -1278,6 +1534,7 @@
         </w:rPr>
         <w:t>Como se interpreta una curva dead band?</w:t>
       </w:r>
+      <w:proofErr w:type="gramEnd"/>
     </w:p>
     <w:p>
       <w:pPr>
@@ -1579,7 +1836,7 @@
                     </pic:cNvPicPr>
                   </pic:nvPicPr>
                   <pic:blipFill>
-                    <a:blip r:embed="rId7" cstate="print">
+                    <a:blip r:embed="rId9" cstate="print">
                       <a:extLst>
                         <a:ext uri="{28A0092B-C50C-407E-A947-70E740481C1C}">
                           <a14:useLocalDpi xmlns:a14="http://schemas.microsoft.com/office/drawing/2010/main" val="0"/>
@@ -1686,7 +1943,7 @@
                     </pic:cNvPicPr>
                   </pic:nvPicPr>
                   <pic:blipFill>
-                    <a:blip r:embed="rId8" cstate="print">
+                    <a:blip r:embed="rId10" cstate="print">
                       <a:extLst>
                         <a:ext uri="{28A0092B-C50C-407E-A947-70E740481C1C}">
                           <a14:useLocalDpi xmlns:a14="http://schemas.microsoft.com/office/drawing/2010/main" val="0"/>
@@ -1732,7 +1989,7 @@
       </w:pPr>
     </w:p>
     <w:sectPr>
-      <w:headerReference w:type="default" r:id="rId9"/>
+      <w:headerReference w:type="default" r:id="rId11"/>
       <w:pgSz w:w="12240" w:h="15840"/>
       <w:pgMar w:top="720" w:right="720" w:bottom="720" w:left="720" w:header="708" w:footer="708" w:gutter="0"/>
       <w:cols w:space="708"/>

</xml_diff>